<commit_message>
add: Entregables - hito #1
</commit_message>
<xml_diff>
--- a/Desarrollo/MindSoft/Negocio/AMSM-DN.docx
+++ b/Desarrollo/MindSoft/Negocio/AMSM-DN.docx
@@ -607,8 +607,12 @@
             </w:pPr>
             <w:r>
               <w:rPr>
-                <w:rtl w:val="0"/>
-              </w:rPr>
+                <w:rFonts w:ascii="Times New Roman" w:cs="Times New Roman" w:eastAsia="Times New Roman" w:hAnsi="Times New Roman"/>
+                <w:sz w:val="24"/>
+                <w:szCs w:val="24"/>
+                <w:rtl w:val="0"/>
+              </w:rPr>
+              <w:t xml:space="preserve">20/09/2024</w:t>
             </w:r>
           </w:p>
         </w:tc>
@@ -647,8 +651,12 @@
             </w:pPr>
             <w:r>
               <w:rPr>
-                <w:rtl w:val="0"/>
-              </w:rPr>
+                <w:rFonts w:ascii="Times New Roman" w:cs="Times New Roman" w:eastAsia="Times New Roman" w:hAnsi="Times New Roman"/>
+                <w:sz w:val="24"/>
+                <w:szCs w:val="24"/>
+                <w:rtl w:val="0"/>
+              </w:rPr>
+              <w:t xml:space="preserve">1.1</w:t>
             </w:r>
           </w:p>
         </w:tc>
@@ -687,8 +695,12 @@
             </w:pPr>
             <w:r>
               <w:rPr>
-                <w:rtl w:val="0"/>
-              </w:rPr>
+                <w:rFonts w:ascii="Times New Roman" w:cs="Times New Roman" w:eastAsia="Times New Roman" w:hAnsi="Times New Roman"/>
+                <w:sz w:val="24"/>
+                <w:szCs w:val="24"/>
+                <w:rtl w:val="0"/>
+              </w:rPr>
+              <w:t xml:space="preserve">Corrección de faltas ortográficas.</w:t>
             </w:r>
           </w:p>
         </w:tc>
@@ -727,8 +739,12 @@
             </w:pPr>
             <w:r>
               <w:rPr>
-                <w:rtl w:val="0"/>
-              </w:rPr>
+                <w:rFonts w:ascii="Times New Roman" w:cs="Times New Roman" w:eastAsia="Times New Roman" w:hAnsi="Times New Roman"/>
+                <w:sz w:val="24"/>
+                <w:szCs w:val="24"/>
+                <w:rtl w:val="0"/>
+              </w:rPr>
+              <w:t xml:space="preserve">Brayan Alquizar</w:t>
             </w:r>
           </w:p>
         </w:tc>
@@ -1924,7 +1940,7 @@
                 <w:vertAlign w:val="baseline"/>
                 <w:rtl w:val="0"/>
               </w:rPr>
-              <w:t xml:space="preserve">2. Proceso 1: Proceso de monitoreo, detección y  consejo psicológico personal</w:t>
+              <w:t xml:space="preserve">2. Proceso 1: Proceso de monitoreo, detección y consejo psicológico personal</w:t>
               <w:tab/>
               <w:t xml:space="preserve">4</w:t>
             </w:r>
@@ -2387,7 +2403,7 @@
           <w:szCs w:val="24"/>
           <w:rtl w:val="0"/>
         </w:rPr>
-        <w:t xml:space="preserve">El propósito de este documento es proporcionar una visión general del aplicativo móvil para los estudiantes de la FISI, detallando los procesos clave involucrados en el monitoreo y detección de posibles trastornos de salud mental. Este documento presenta el sistema móvil integral para el monitoreo de salud mental de estudiantes de la FISI de la UNMSM, con 2 procesos principales:</w:t>
+        <w:t xml:space="preserve">El propósito de este documento es proporcionar una visión general del aplicativo móvil para los estudiantes de la </w:t>
       </w:r>
       <w:r>
         <w:rPr>
@@ -2396,7 +2412,25 @@
           <w:szCs w:val="24"/>
           <w:rtl w:val="0"/>
         </w:rPr>
-        <w:t xml:space="preserve">Proceso de monitoreo, detección y  consejo psicológico personal y  el proceso de derivación de Alumnos con dificultades en la Salud Mental.</w:t>
+        <w:t xml:space="preserve">FISI</w:t>
+      </w:r>
+      <w:r>
+        <w:rPr>
+          <w:rFonts w:ascii="Times New Roman" w:cs="Times New Roman" w:eastAsia="Times New Roman" w:hAnsi="Times New Roman"/>
+          <w:sz w:val="24"/>
+          <w:szCs w:val="24"/>
+          <w:rtl w:val="0"/>
+        </w:rPr>
+        <w:t xml:space="preserve">, detallando los procesos clave involucrados en el monitoreo y detección de posibles trastornos de salud mental. Este documento presenta el sistema móvil integral para el monitoreo de salud mental de estudiantes de la FISI de la UNMSM, con 2 procesos principales:</w:t>
+      </w:r>
+      <w:r>
+        <w:rPr>
+          <w:rFonts w:ascii="Times New Roman" w:cs="Times New Roman" w:eastAsia="Times New Roman" w:hAnsi="Times New Roman"/>
+          <w:sz w:val="24"/>
+          <w:szCs w:val="24"/>
+          <w:rtl w:val="0"/>
+        </w:rPr>
+        <w:t xml:space="preserve">Proceso de monitoreo, detección y consejo psicológico personal y  el proceso de derivación de Alumnos con dificultades en la Salud Mental.</w:t>
       </w:r>
     </w:p>
     <w:p>
@@ -2514,7 +2548,7 @@
           <w:szCs w:val="24"/>
           <w:rtl w:val="0"/>
         </w:rPr>
-        <w:t xml:space="preserve">Permitir a los usuarios agregar y visualizar detalles diarios sobre su día..</w:t>
+        <w:t xml:space="preserve">Permitir a los usuarios agregar y visualizar detalles diarios sobre su día.</w:t>
       </w:r>
       <w:r>
         <w:rPr>
@@ -2775,7 +2809,7 @@
           <w:szCs w:val="24"/>
           <w:rtl w:val="0"/>
         </w:rPr>
-        <w:t xml:space="preserve">Proceso de monitoreo, detección y  consejo psicológico personal</w:t>
+        <w:t xml:space="preserve">Proceso de monitoreo, detección y consejo psicológico personal</w:t>
       </w:r>
       <w:r>
         <w:rPr>
@@ -4076,7 +4110,7 @@
                 <w:szCs w:val="20"/>
                 <w:rtl w:val="0"/>
               </w:rPr>
-              <w:t xml:space="preserve">Evaluación inicial  por parte del doctor al estudiante.</w:t>
+              <w:t xml:space="preserve">Evaluación inicial por parte del doctor al estudiante.</w:t>
             </w:r>
           </w:p>
         </w:tc>
@@ -5300,7 +5334,7 @@
                 <w:szCs w:val="20"/>
                 <w:rtl w:val="0"/>
               </w:rPr>
-              <w:t xml:space="preserve">Evaluación inicial  por parte del doctor al estudiante.</w:t>
+              <w:t xml:space="preserve">Evaluación inicial por parte del doctor al estudiante.</w:t>
             </w:r>
           </w:p>
         </w:tc>

</xml_diff>